<commit_message>
come on we can do this
</commit_message>
<xml_diff>
--- a/Solo2RProcessDetailsNew.docx
+++ b/Solo2RProcessDetailsNew.docx
@@ -1,6 +1,6 @@
 
 <file path=word/document.xml><?xml version="1.0" encoding="utf-8"?>
-<w:document xmlns:wpc="http://schemas.microsoft.com/office/word/2010/wordprocessingCanvas" xmlns:cx="http://schemas.microsoft.com/office/drawing/2014/chartex" xmlns:cx1="http://schemas.microsoft.com/office/drawing/2015/9/8/chartex" xmlns:cx2="http://schemas.microsoft.com/office/drawing/2015/10/21/chartex" xmlns:cx3="http://schemas.microsoft.com/office/drawing/2016/5/9/chartex" xmlns:cx4="http://schemas.microsoft.com/office/drawing/2016/5/10/chartex" xmlns:cx5="http://schemas.microsoft.com/office/drawing/2016/5/11/chartex" xmlns:cx6="http://schemas.microsoft.com/office/drawing/2016/5/12/chartex" xmlns:cx7="http://schemas.microsoft.com/office/drawing/2016/5/13/chartex" xmlns:cx8="http://schemas.microsoft.com/office/drawing/2016/5/14/chartex" xmlns:mc="http://schemas.openxmlformats.org/markup-compatibility/2006" xmlns:aink="http://schemas.microsoft.com/office/drawing/2016/ink" xmlns:am3d="http://schemas.microsoft.com/office/drawing/2017/model3d" xmlns:o="urn:schemas-microsoft-com:office:office" xmlns:r="http://schemas.openxmlformats.org/officeDocument/2006/relationships" xmlns:m="http://schemas.openxmlformats.org/officeDocument/2006/math" xmlns:v="urn:schemas-microsoft-com:vml" xmlns:wp14="http://schemas.microsoft.com/office/word/2010/wordprocessingDrawing" xmlns:wp="http://schemas.openxmlformats.org/drawingml/2006/wordprocessingDrawing" xmlns:w10="urn:schemas-microsoft-com:office:word" xmlns:w="http://schemas.openxmlformats.org/wordprocessingml/2006/main" xmlns:w14="http://schemas.microsoft.com/office/word/2010/wordml" xmlns:w15="http://schemas.microsoft.com/office/word/2012/wordml" xmlns:w16cid="http://schemas.microsoft.com/office/word/2016/wordml/cid" xmlns:w16se="http://schemas.microsoft.com/office/word/2015/wordml/symex" xmlns:wpg="http://schemas.microsoft.com/office/word/2010/wordprocessingGroup" xmlns:wpi="http://schemas.microsoft.com/office/word/2010/wordprocessingInk" xmlns:wne="http://schemas.microsoft.com/office/word/2006/wordml" xmlns:wps="http://schemas.microsoft.com/office/word/2010/wordprocessingShape" mc:Ignorable="w14 w15 w16se w16cid wp14">
+<w:document xmlns:wpc="http://schemas.microsoft.com/office/word/2010/wordprocessingCanvas" xmlns:mo="http://schemas.microsoft.com/office/mac/office/2008/main" xmlns:mc="http://schemas.openxmlformats.org/markup-compatibility/2006" xmlns:mv="urn:schemas-microsoft-com:mac:vml" xmlns:o="urn:schemas-microsoft-com:office:office" xmlns:r="http://schemas.openxmlformats.org/officeDocument/2006/relationships" xmlns:m="http://schemas.openxmlformats.org/officeDocument/2006/math" xmlns:v="urn:schemas-microsoft-com:vml" xmlns:wp14="http://schemas.microsoft.com/office/word/2010/wordprocessingDrawing" xmlns:wp="http://schemas.openxmlformats.org/drawingml/2006/wordprocessingDrawing" xmlns:w10="urn:schemas-microsoft-com:office:word" xmlns:w="http://schemas.openxmlformats.org/wordprocessingml/2006/main" xmlns:w14="http://schemas.microsoft.com/office/word/2010/wordml" xmlns:w15="http://schemas.microsoft.com/office/word/2012/wordml" xmlns:wpg="http://schemas.microsoft.com/office/word/2010/wordprocessingGroup" xmlns:wpi="http://schemas.microsoft.com/office/word/2010/wordprocessingInk" xmlns:wne="http://schemas.microsoft.com/office/word/2006/wordml" xmlns:wps="http://schemas.microsoft.com/office/word/2010/wordprocessingShape" mc:Ignorable="w14 w15 wp14">
   <w:body>
     <w:p>
       <w:pPr>
@@ -4488,6 +4488,8 @@
             <w:col w:w="10628"/>
           </w:cols>
           <w:noEndnote/>
+          <w:docGrid w:linePitch="299"/>
+          <w:printerSettings r:id="rId6"/>
         </w:sectPr>
       </w:pPr>
     </w:p>
@@ -6029,7 +6031,7 @@
           <w:szCs w:val="24"/>
         </w:rPr>
       </w:pPr>
-      <w:hyperlink r:id="rId6" w:history="1">
+      <w:hyperlink r:id="rId7" w:history="1">
         <w:r>
           <w:rPr>
             <w:rFonts w:cstheme="minorHAnsi"/>
@@ -12717,6 +12719,7 @@
         </w:rPr>
         <w:t>testrun1=</w:t>
       </w:r>
+      <w:bookmarkStart w:id="5" w:name="_GoBack"/>
       <w:proofErr w:type="spellStart"/>
       <w:r>
         <w:rPr>
@@ -12726,6 +12729,7 @@
         </w:rPr>
         <w:t>rhierMnlDP</w:t>
       </w:r>
+      <w:bookmarkEnd w:id="5"/>
       <w:proofErr w:type="spellEnd"/>
       <w:r>
         <w:rPr>
@@ -16693,7 +16697,7 @@
           <w:noProof/>
         </w:rPr>
         <w:drawing>
-          <wp:anchor distT="0" distB="0" distL="114300" distR="114300" simplePos="0" relativeHeight="251656704" behindDoc="1" locked="0" layoutInCell="0" allowOverlap="1">
+          <wp:anchor distT="0" distB="0" distL="114300" distR="114300" simplePos="0" relativeHeight="251656704" behindDoc="1" locked="0" layoutInCell="0" allowOverlap="1" wp14:anchorId="2BCC5045" wp14:editId="58303571">
             <wp:simplePos x="0" y="0"/>
             <wp:positionH relativeFrom="column">
               <wp:posOffset>1038860</wp:posOffset>
@@ -16718,7 +16722,7 @@
                     </pic:cNvPicPr>
                   </pic:nvPicPr>
                   <pic:blipFill>
-                    <a:blip r:embed="rId7" cstate="print"/>
+                    <a:blip r:embed="rId8" cstate="print"/>
                     <a:srcRect/>
                     <a:stretch>
                       <a:fillRect/>
@@ -17234,7 +17238,7 @@
           <w:noProof/>
         </w:rPr>
         <w:drawing>
-          <wp:anchor distT="0" distB="0" distL="114300" distR="114300" simplePos="0" relativeHeight="251657728" behindDoc="1" locked="0" layoutInCell="0" allowOverlap="1">
+          <wp:anchor distT="0" distB="0" distL="114300" distR="114300" simplePos="0" relativeHeight="251657728" behindDoc="1" locked="0" layoutInCell="0" allowOverlap="1" wp14:anchorId="4C7F09BD" wp14:editId="40A581C2">
             <wp:simplePos x="0" y="0"/>
             <wp:positionH relativeFrom="column">
               <wp:posOffset>1193800</wp:posOffset>
@@ -17259,7 +17263,7 @@
                     </pic:cNvPicPr>
                   </pic:nvPicPr>
                   <pic:blipFill>
-                    <a:blip r:embed="rId8" cstate="print"/>
+                    <a:blip r:embed="rId9" cstate="print"/>
                     <a:srcRect/>
                     <a:stretch>
                       <a:fillRect/>
@@ -19370,7 +19374,7 @@
           <w:noProof/>
         </w:rPr>
         <w:drawing>
-          <wp:anchor distT="0" distB="0" distL="114300" distR="114300" simplePos="0" relativeHeight="251658752" behindDoc="1" locked="0" layoutInCell="0" allowOverlap="1">
+          <wp:anchor distT="0" distB="0" distL="114300" distR="114300" simplePos="0" relativeHeight="251658752" behindDoc="1" locked="0" layoutInCell="0" allowOverlap="1" wp14:anchorId="286FD11C" wp14:editId="64B5ECA5">
             <wp:simplePos x="0" y="0"/>
             <wp:positionH relativeFrom="page">
               <wp:posOffset>1134110</wp:posOffset>
@@ -19395,7 +19399,7 @@
                     </pic:cNvPicPr>
                   </pic:nvPicPr>
                   <pic:blipFill>
-                    <a:blip r:embed="rId9" cstate="print">
+                    <a:blip r:embed="rId10" cstate="print">
                       <a:clrChange>
                         <a:clrFrom>
                           <a:srgbClr val="FFFFFF"/>
@@ -30991,7 +30995,43 @@
           <w:sz w:val="24"/>
           <w:szCs w:val="24"/>
         </w:rPr>
-        <w:t xml:space="preserve"> &lt;- as.matrix(ex_scen[,c("V1","V2","V3","V4","V5","V6","V7","V8","V9",</w:t>
+        <w:t xml:space="preserve"> &lt;- </w:t>
+      </w:r>
+      <w:proofErr w:type="spellStart"/>
+      <w:r>
+        <w:rPr>
+          <w:rFonts w:cstheme="minorHAnsi"/>
+          <w:sz w:val="24"/>
+          <w:szCs w:val="24"/>
+        </w:rPr>
+        <w:t>as.matrix</w:t>
+      </w:r>
+      <w:proofErr w:type="spellEnd"/>
+      <w:r>
+        <w:rPr>
+          <w:rFonts w:cstheme="minorHAnsi"/>
+          <w:sz w:val="24"/>
+          <w:szCs w:val="24"/>
+        </w:rPr>
+        <w:t>(</w:t>
+      </w:r>
+      <w:proofErr w:type="spellStart"/>
+      <w:r>
+        <w:rPr>
+          <w:rFonts w:cstheme="minorHAnsi"/>
+          <w:sz w:val="24"/>
+          <w:szCs w:val="24"/>
+        </w:rPr>
+        <w:t>ex_scen</w:t>
+      </w:r>
+      <w:proofErr w:type="spellEnd"/>
+      <w:r>
+        <w:rPr>
+          <w:rFonts w:cstheme="minorHAnsi"/>
+          <w:sz w:val="24"/>
+          <w:szCs w:val="24"/>
+        </w:rPr>
+        <w:t>[,c("V1","V2","V3","V4","V5","V6","V7","V8","V9",</w:t>
       </w:r>
     </w:p>
     <w:p>
@@ -31898,8 +31938,6 @@
         </w:rPr>
         <w:t>pchoicemat</w:t>
       </w:r>
-      <w:bookmarkStart w:id="5" w:name="_GoBack"/>
-      <w:bookmarkEnd w:id="5"/>
       <w:proofErr w:type="spellEnd"/>
     </w:p>
     <w:p>
@@ -31930,8 +31968,8 @@
 </file>
 
 <file path=word/numbering.xml><?xml version="1.0" encoding="utf-8"?>
-<w:numbering xmlns:wpc="http://schemas.microsoft.com/office/word/2010/wordprocessingCanvas" xmlns:cx="http://schemas.microsoft.com/office/drawing/2014/chartex" xmlns:cx1="http://schemas.microsoft.com/office/drawing/2015/9/8/chartex" xmlns:cx2="http://schemas.microsoft.com/office/drawing/2015/10/21/chartex" xmlns:cx3="http://schemas.microsoft.com/office/drawing/2016/5/9/chartex" xmlns:cx4="http://schemas.microsoft.com/office/drawing/2016/5/10/chartex" xmlns:cx5="http://schemas.microsoft.com/office/drawing/2016/5/11/chartex" xmlns:cx6="http://schemas.microsoft.com/office/drawing/2016/5/12/chartex" xmlns:cx7="http://schemas.microsoft.com/office/drawing/2016/5/13/chartex" xmlns:cx8="http://schemas.microsoft.com/office/drawing/2016/5/14/chartex" xmlns:mc="http://schemas.openxmlformats.org/markup-compatibility/2006" xmlns:aink="http://schemas.microsoft.com/office/drawing/2016/ink" xmlns:am3d="http://schemas.microsoft.com/office/drawing/2017/model3d" xmlns:o="urn:schemas-microsoft-com:office:office" xmlns:r="http://schemas.openxmlformats.org/officeDocument/2006/relationships" xmlns:m="http://schemas.openxmlformats.org/officeDocument/2006/math" xmlns:v="urn:schemas-microsoft-com:vml" xmlns:wp14="http://schemas.microsoft.com/office/word/2010/wordprocessingDrawing" xmlns:wp="http://schemas.openxmlformats.org/drawingml/2006/wordprocessingDrawing" xmlns:w10="urn:schemas-microsoft-com:office:word" xmlns:w="http://schemas.openxmlformats.org/wordprocessingml/2006/main" xmlns:w14="http://schemas.microsoft.com/office/word/2010/wordml" xmlns:w15="http://schemas.microsoft.com/office/word/2012/wordml" xmlns:w16cid="http://schemas.microsoft.com/office/word/2016/wordml/cid" xmlns:w16se="http://schemas.microsoft.com/office/word/2015/wordml/symex" xmlns:wpg="http://schemas.microsoft.com/office/word/2010/wordprocessingGroup" xmlns:wpi="http://schemas.microsoft.com/office/word/2010/wordprocessingInk" xmlns:wne="http://schemas.microsoft.com/office/word/2006/wordml" xmlns:wps="http://schemas.microsoft.com/office/word/2010/wordprocessingShape" mc:Ignorable="w14 w15 w16se w16cid wp14">
-  <w:abstractNum w:abstractNumId="0" w15:restartNumberingAfterBreak="0">
+<w:numbering xmlns:wpc="http://schemas.microsoft.com/office/word/2010/wordprocessingCanvas" xmlns:mo="http://schemas.microsoft.com/office/mac/office/2008/main" xmlns:mc="http://schemas.openxmlformats.org/markup-compatibility/2006" xmlns:mv="urn:schemas-microsoft-com:mac:vml" xmlns:o="urn:schemas-microsoft-com:office:office" xmlns:r="http://schemas.openxmlformats.org/officeDocument/2006/relationships" xmlns:m="http://schemas.openxmlformats.org/officeDocument/2006/math" xmlns:v="urn:schemas-microsoft-com:vml" xmlns:wp14="http://schemas.microsoft.com/office/word/2010/wordprocessingDrawing" xmlns:wp="http://schemas.openxmlformats.org/drawingml/2006/wordprocessingDrawing" xmlns:w10="urn:schemas-microsoft-com:office:word" xmlns:w="http://schemas.openxmlformats.org/wordprocessingml/2006/main" xmlns:w14="http://schemas.microsoft.com/office/word/2010/wordml" xmlns:w15="http://schemas.microsoft.com/office/word/2012/wordml" xmlns:wpg="http://schemas.microsoft.com/office/word/2010/wordprocessingGroup" xmlns:wpi="http://schemas.microsoft.com/office/word/2010/wordprocessingInk" xmlns:wne="http://schemas.microsoft.com/office/word/2006/wordml" xmlns:wps="http://schemas.microsoft.com/office/word/2010/wordprocessingShape" mc:Ignorable="w14 w15 wp14">
+  <w:abstractNum w:abstractNumId="0">
     <w:nsid w:val="00000029"/>
     <w:multiLevelType w:val="hybridMultilevel"/>
     <w:tmpl w:val="00004823"/>
@@ -32012,7 +32050,7 @@
       </w:rPr>
     </w:lvl>
   </w:abstractNum>
-  <w:abstractNum w:abstractNumId="1" w15:restartNumberingAfterBreak="0">
+  <w:abstractNum w:abstractNumId="1">
     <w:nsid w:val="00000099"/>
     <w:multiLevelType w:val="hybridMultilevel"/>
     <w:tmpl w:val="00000124"/>
@@ -32096,7 +32134,7 @@
       </w:rPr>
     </w:lvl>
   </w:abstractNum>
-  <w:abstractNum w:abstractNumId="2" w15:restartNumberingAfterBreak="0">
+  <w:abstractNum w:abstractNumId="2">
     <w:nsid w:val="00000124"/>
     <w:multiLevelType w:val="hybridMultilevel"/>
     <w:tmpl w:val="0000305E"/>
@@ -32180,7 +32218,7 @@
       </w:rPr>
     </w:lvl>
   </w:abstractNum>
-  <w:abstractNum w:abstractNumId="3" w15:restartNumberingAfterBreak="0">
+  <w:abstractNum w:abstractNumId="3">
     <w:nsid w:val="000001EB"/>
     <w:multiLevelType w:val="hybridMultilevel"/>
     <w:tmpl w:val="00000BB3"/>
@@ -32264,7 +32302,7 @@
       </w:rPr>
     </w:lvl>
   </w:abstractNum>
-  <w:abstractNum w:abstractNumId="4" w15:restartNumberingAfterBreak="0">
+  <w:abstractNum w:abstractNumId="4">
     <w:nsid w:val="00000732"/>
     <w:multiLevelType w:val="hybridMultilevel"/>
     <w:tmpl w:val="00000120"/>
@@ -32348,7 +32386,7 @@
       </w:rPr>
     </w:lvl>
   </w:abstractNum>
-  <w:abstractNum w:abstractNumId="5" w15:restartNumberingAfterBreak="0">
+  <w:abstractNum w:abstractNumId="5">
     <w:nsid w:val="00000BB3"/>
     <w:multiLevelType w:val="hybridMultilevel"/>
     <w:tmpl w:val="00002EA6"/>
@@ -32436,7 +32474,7 @@
       </w:rPr>
     </w:lvl>
   </w:abstractNum>
-  <w:abstractNum w:abstractNumId="6" w15:restartNumberingAfterBreak="0">
+  <w:abstractNum w:abstractNumId="6">
     <w:nsid w:val="00001238"/>
     <w:multiLevelType w:val="hybridMultilevel"/>
     <w:tmpl w:val="00003B25"/>
@@ -32520,7 +32558,7 @@
       </w:rPr>
     </w:lvl>
   </w:abstractNum>
-  <w:abstractNum w:abstractNumId="7" w15:restartNumberingAfterBreak="0">
+  <w:abstractNum w:abstractNumId="7">
     <w:nsid w:val="000012DB"/>
     <w:multiLevelType w:val="hybridMultilevel"/>
     <w:tmpl w:val="0000153C"/>
@@ -32604,7 +32642,7 @@
       </w:rPr>
     </w:lvl>
   </w:abstractNum>
-  <w:abstractNum w:abstractNumId="8" w15:restartNumberingAfterBreak="0">
+  <w:abstractNum w:abstractNumId="8">
     <w:nsid w:val="000012E1"/>
     <w:multiLevelType w:val="hybridMultilevel"/>
     <w:tmpl w:val="0000798B"/>
@@ -32688,7 +32726,7 @@
       </w:rPr>
     </w:lvl>
   </w:abstractNum>
-  <w:abstractNum w:abstractNumId="9" w15:restartNumberingAfterBreak="0">
+  <w:abstractNum w:abstractNumId="9">
     <w:nsid w:val="0000153C"/>
     <w:multiLevelType w:val="hybridMultilevel"/>
     <w:tmpl w:val="00007E87"/>
@@ -32776,7 +32814,7 @@
       </w:rPr>
     </w:lvl>
   </w:abstractNum>
-  <w:abstractNum w:abstractNumId="10" w15:restartNumberingAfterBreak="0">
+  <w:abstractNum w:abstractNumId="10">
     <w:nsid w:val="00001547"/>
     <w:multiLevelType w:val="hybridMultilevel"/>
     <w:tmpl w:val="000054DE"/>
@@ -32860,7 +32898,7 @@
       </w:rPr>
     </w:lvl>
   </w:abstractNum>
-  <w:abstractNum w:abstractNumId="11" w15:restartNumberingAfterBreak="0">
+  <w:abstractNum w:abstractNumId="11">
     <w:nsid w:val="00001AD4"/>
     <w:multiLevelType w:val="hybridMultilevel"/>
     <w:tmpl w:val="000063CB"/>
@@ -32944,7 +32982,7 @@
       </w:rPr>
     </w:lvl>
   </w:abstractNum>
-  <w:abstractNum w:abstractNumId="12" w15:restartNumberingAfterBreak="0">
+  <w:abstractNum w:abstractNumId="12">
     <w:nsid w:val="00001CD0"/>
     <w:multiLevelType w:val="hybridMultilevel"/>
     <w:tmpl w:val="0000366B"/>
@@ -33028,7 +33066,7 @@
       </w:rPr>
     </w:lvl>
   </w:abstractNum>
-  <w:abstractNum w:abstractNumId="13" w15:restartNumberingAfterBreak="0">
+  <w:abstractNum w:abstractNumId="13">
     <w:nsid w:val="00002350"/>
     <w:multiLevelType w:val="hybridMultilevel"/>
     <w:tmpl w:val="000022EE"/>
@@ -33112,7 +33150,7 @@
       </w:rPr>
     </w:lvl>
   </w:abstractNum>
-  <w:abstractNum w:abstractNumId="14" w15:restartNumberingAfterBreak="0">
+  <w:abstractNum w:abstractNumId="14">
     <w:nsid w:val="0000260D"/>
     <w:multiLevelType w:val="hybridMultilevel"/>
     <w:tmpl w:val="00006B89"/>
@@ -33196,7 +33234,7 @@
       </w:rPr>
     </w:lvl>
   </w:abstractNum>
-  <w:abstractNum w:abstractNumId="15" w15:restartNumberingAfterBreak="0">
+  <w:abstractNum w:abstractNumId="15">
     <w:nsid w:val="000026A6"/>
     <w:multiLevelType w:val="hybridMultilevel"/>
     <w:tmpl w:val="0000701F"/>
@@ -33280,7 +33318,7 @@
       </w:rPr>
     </w:lvl>
   </w:abstractNum>
-  <w:abstractNum w:abstractNumId="16" w15:restartNumberingAfterBreak="0">
+  <w:abstractNum w:abstractNumId="16">
     <w:nsid w:val="00002C3B"/>
     <w:multiLevelType w:val="hybridMultilevel"/>
     <w:tmpl w:val="000015A1"/>
@@ -33364,7 +33402,7 @@
       </w:rPr>
     </w:lvl>
   </w:abstractNum>
-  <w:abstractNum w:abstractNumId="17" w15:restartNumberingAfterBreak="0">
+  <w:abstractNum w:abstractNumId="17">
     <w:nsid w:val="00002CD6"/>
     <w:multiLevelType w:val="hybridMultilevel"/>
     <w:tmpl w:val="000072AE"/>
@@ -33448,7 +33486,7 @@
       </w:rPr>
     </w:lvl>
   </w:abstractNum>
-  <w:abstractNum w:abstractNumId="18" w15:restartNumberingAfterBreak="0">
+  <w:abstractNum w:abstractNumId="18">
     <w:nsid w:val="00002D12"/>
     <w:multiLevelType w:val="hybridMultilevel"/>
     <w:tmpl w:val="0000074D"/>
@@ -33532,7 +33570,7 @@
       </w:rPr>
     </w:lvl>
   </w:abstractNum>
-  <w:abstractNum w:abstractNumId="19" w15:restartNumberingAfterBreak="0">
+  <w:abstractNum w:abstractNumId="19">
     <w:nsid w:val="0000301C"/>
     <w:multiLevelType w:val="hybridMultilevel"/>
     <w:tmpl w:val="00000BDB"/>
@@ -33616,7 +33654,7 @@
       </w:rPr>
     </w:lvl>
   </w:abstractNum>
-  <w:abstractNum w:abstractNumId="20" w15:restartNumberingAfterBreak="0">
+  <w:abstractNum w:abstractNumId="20">
     <w:nsid w:val="0000314F"/>
     <w:multiLevelType w:val="hybridMultilevel"/>
     <w:tmpl w:val="00005E14"/>
@@ -33700,7 +33738,7 @@
       </w:rPr>
     </w:lvl>
   </w:abstractNum>
-  <w:abstractNum w:abstractNumId="21" w15:restartNumberingAfterBreak="0">
+  <w:abstractNum w:abstractNumId="21">
     <w:nsid w:val="0000390C"/>
     <w:multiLevelType w:val="hybridMultilevel"/>
     <w:tmpl w:val="00000F3E"/>
@@ -33784,7 +33822,7 @@
       </w:rPr>
     </w:lvl>
   </w:abstractNum>
-  <w:abstractNum w:abstractNumId="22" w15:restartNumberingAfterBreak="0">
+  <w:abstractNum w:abstractNumId="22">
     <w:nsid w:val="000039B3"/>
     <w:multiLevelType w:val="hybridMultilevel"/>
     <w:tmpl w:val="00002D12"/>
@@ -33868,7 +33906,7 @@
       </w:rPr>
     </w:lvl>
   </w:abstractNum>
-  <w:abstractNum w:abstractNumId="23" w15:restartNumberingAfterBreak="0">
+  <w:abstractNum w:abstractNumId="23">
     <w:nsid w:val="00003B25"/>
     <w:multiLevelType w:val="hybridMultilevel"/>
     <w:tmpl w:val="00001E1F"/>
@@ -33952,7 +33990,7 @@
       </w:rPr>
     </w:lvl>
   </w:abstractNum>
-  <w:abstractNum w:abstractNumId="24" w15:restartNumberingAfterBreak="0">
+  <w:abstractNum w:abstractNumId="24">
     <w:nsid w:val="00003BF6"/>
     <w:multiLevelType w:val="hybridMultilevel"/>
     <w:tmpl w:val="00003A9E"/>
@@ -34036,7 +34074,7 @@
       </w:rPr>
     </w:lvl>
   </w:abstractNum>
-  <w:abstractNum w:abstractNumId="25" w15:restartNumberingAfterBreak="0">
+  <w:abstractNum w:abstractNumId="25">
     <w:nsid w:val="00003E12"/>
     <w:multiLevelType w:val="hybridMultilevel"/>
     <w:tmpl w:val="00001A49"/>
@@ -34120,7 +34158,7 @@
       </w:rPr>
     </w:lvl>
   </w:abstractNum>
-  <w:abstractNum w:abstractNumId="26" w15:restartNumberingAfterBreak="0">
+  <w:abstractNum w:abstractNumId="26">
     <w:nsid w:val="00003EF6"/>
     <w:multiLevelType w:val="hybridMultilevel"/>
     <w:tmpl w:val="00000822"/>
@@ -34208,7 +34246,7 @@
       </w:rPr>
     </w:lvl>
   </w:abstractNum>
-  <w:abstractNum w:abstractNumId="27" w15:restartNumberingAfterBreak="0">
+  <w:abstractNum w:abstractNumId="27">
     <w:nsid w:val="00004230"/>
     <w:multiLevelType w:val="hybridMultilevel"/>
     <w:tmpl w:val="E558F6D0"/>
@@ -34292,7 +34330,7 @@
       </w:rPr>
     </w:lvl>
   </w:abstractNum>
-  <w:abstractNum w:abstractNumId="28" w15:restartNumberingAfterBreak="0">
+  <w:abstractNum w:abstractNumId="28">
     <w:nsid w:val="0000440D"/>
     <w:multiLevelType w:val="hybridMultilevel"/>
     <w:tmpl w:val="0000491C"/>
@@ -34376,7 +34414,7 @@
       </w:rPr>
     </w:lvl>
   </w:abstractNum>
-  <w:abstractNum w:abstractNumId="29" w15:restartNumberingAfterBreak="0">
+  <w:abstractNum w:abstractNumId="29">
     <w:nsid w:val="0000491C"/>
     <w:multiLevelType w:val="hybridMultilevel"/>
     <w:tmpl w:val="00004D06"/>
@@ -34460,7 +34498,7 @@
       </w:rPr>
     </w:lvl>
   </w:abstractNum>
-  <w:abstractNum w:abstractNumId="30" w15:restartNumberingAfterBreak="0">
+  <w:abstractNum w:abstractNumId="30">
     <w:nsid w:val="00004944"/>
     <w:multiLevelType w:val="hybridMultilevel"/>
     <w:tmpl w:val="00002E40"/>
@@ -34544,7 +34582,7 @@
       </w:rPr>
     </w:lvl>
   </w:abstractNum>
-  <w:abstractNum w:abstractNumId="31" w15:restartNumberingAfterBreak="0">
+  <w:abstractNum w:abstractNumId="31">
     <w:nsid w:val="00004DB7"/>
     <w:multiLevelType w:val="hybridMultilevel"/>
     <w:tmpl w:val="00001547"/>
@@ -34628,7 +34666,7 @@
       </w:rPr>
     </w:lvl>
   </w:abstractNum>
-  <w:abstractNum w:abstractNumId="32" w15:restartNumberingAfterBreak="0">
+  <w:abstractNum w:abstractNumId="32">
     <w:nsid w:val="00004DC8"/>
     <w:multiLevelType w:val="hybridMultilevel"/>
     <w:tmpl w:val="00006443"/>
@@ -34716,7 +34754,7 @@
       </w:rPr>
     </w:lvl>
   </w:abstractNum>
-  <w:abstractNum w:abstractNumId="33" w15:restartNumberingAfterBreak="0">
+  <w:abstractNum w:abstractNumId="33">
     <w:nsid w:val="00004E45"/>
     <w:multiLevelType w:val="hybridMultilevel"/>
     <w:tmpl w:val="0000323B"/>
@@ -34800,7 +34838,7 @@
       </w:rPr>
     </w:lvl>
   </w:abstractNum>
-  <w:abstractNum w:abstractNumId="34" w15:restartNumberingAfterBreak="0">
+  <w:abstractNum w:abstractNumId="34">
     <w:nsid w:val="00005878"/>
     <w:multiLevelType w:val="hybridMultilevel"/>
     <w:tmpl w:val="00006B36"/>
@@ -34884,7 +34922,7 @@
       </w:rPr>
     </w:lvl>
   </w:abstractNum>
-  <w:abstractNum w:abstractNumId="35" w15:restartNumberingAfterBreak="0">
+  <w:abstractNum w:abstractNumId="35">
     <w:nsid w:val="00005AF1"/>
     <w:multiLevelType w:val="hybridMultilevel"/>
     <w:tmpl w:val="000041BB"/>
@@ -34968,7 +35006,7 @@
       </w:rPr>
     </w:lvl>
   </w:abstractNum>
-  <w:abstractNum w:abstractNumId="36" w15:restartNumberingAfterBreak="0">
+  <w:abstractNum w:abstractNumId="36">
     <w:nsid w:val="00005F49"/>
     <w:multiLevelType w:val="hybridMultilevel"/>
     <w:tmpl w:val="00000DDC"/>
@@ -35052,7 +35090,7 @@
       </w:rPr>
     </w:lvl>
   </w:abstractNum>
-  <w:abstractNum w:abstractNumId="37" w15:restartNumberingAfterBreak="0">
+  <w:abstractNum w:abstractNumId="37">
     <w:nsid w:val="00005F90"/>
     <w:multiLevelType w:val="hybridMultilevel"/>
     <w:tmpl w:val="00001649"/>
@@ -35136,7 +35174,7 @@
       </w:rPr>
     </w:lvl>
   </w:abstractNum>
-  <w:abstractNum w:abstractNumId="38" w15:restartNumberingAfterBreak="0">
+  <w:abstractNum w:abstractNumId="38">
     <w:nsid w:val="00006443"/>
     <w:multiLevelType w:val="hybridMultilevel"/>
     <w:tmpl w:val="000066BB"/>
@@ -35220,7 +35258,7 @@
       </w:rPr>
     </w:lvl>
   </w:abstractNum>
-  <w:abstractNum w:abstractNumId="39" w15:restartNumberingAfterBreak="0">
+  <w:abstractNum w:abstractNumId="39">
     <w:nsid w:val="00006784"/>
     <w:multiLevelType w:val="hybridMultilevel"/>
     <w:tmpl w:val="00004AE1"/>
@@ -35304,7 +35342,7 @@
       </w:rPr>
     </w:lvl>
   </w:abstractNum>
-  <w:abstractNum w:abstractNumId="40" w15:restartNumberingAfterBreak="0">
+  <w:abstractNum w:abstractNumId="40">
     <w:nsid w:val="00006BFC"/>
     <w:multiLevelType w:val="hybridMultilevel"/>
     <w:tmpl w:val="00007F96"/>
@@ -35388,7 +35426,7 @@
       </w:rPr>
     </w:lvl>
   </w:abstractNum>
-  <w:abstractNum w:abstractNumId="41" w15:restartNumberingAfterBreak="0">
+  <w:abstractNum w:abstractNumId="41">
     <w:nsid w:val="00006E5D"/>
     <w:multiLevelType w:val="hybridMultilevel"/>
     <w:tmpl w:val="00001AD4"/>
@@ -35472,7 +35510,7 @@
       </w:rPr>
     </w:lvl>
   </w:abstractNum>
-  <w:abstractNum w:abstractNumId="42" w15:restartNumberingAfterBreak="0">
+  <w:abstractNum w:abstractNumId="42">
     <w:nsid w:val="00007A5A"/>
     <w:multiLevelType w:val="hybridMultilevel"/>
     <w:tmpl w:val="0000767D"/>
@@ -35556,7 +35594,7 @@
       </w:rPr>
     </w:lvl>
   </w:abstractNum>
-  <w:abstractNum w:abstractNumId="43" w15:restartNumberingAfterBreak="0">
+  <w:abstractNum w:abstractNumId="43">
     <w:nsid w:val="00007E87"/>
     <w:multiLevelType w:val="hybridMultilevel"/>
     <w:tmpl w:val="0000390C"/>
@@ -35640,7 +35678,7 @@
       </w:rPr>
     </w:lvl>
   </w:abstractNum>
-  <w:abstractNum w:abstractNumId="44" w15:restartNumberingAfterBreak="0">
+  <w:abstractNum w:abstractNumId="44">
     <w:nsid w:val="26AF4230"/>
     <w:multiLevelType w:val="hybridMultilevel"/>
     <w:tmpl w:val="84648DEE"/>
@@ -35752,7 +35790,7 @@
       </w:rPr>
     </w:lvl>
   </w:abstractNum>
-  <w:abstractNum w:abstractNumId="45" w15:restartNumberingAfterBreak="0">
+  <w:abstractNum w:abstractNumId="45">
     <w:nsid w:val="50EE0636"/>
     <w:multiLevelType w:val="hybridMultilevel"/>
     <w:tmpl w:val="B5D88C22"/>
@@ -36007,7 +36045,7 @@
 </file>
 
 <file path=word/styles.xml><?xml version="1.0" encoding="utf-8"?>
-<w:styles xmlns:mc="http://schemas.openxmlformats.org/markup-compatibility/2006" xmlns:r="http://schemas.openxmlformats.org/officeDocument/2006/relationships" xmlns:w="http://schemas.openxmlformats.org/wordprocessingml/2006/main" xmlns:w14="http://schemas.microsoft.com/office/word/2010/wordml" xmlns:w15="http://schemas.microsoft.com/office/word/2012/wordml" xmlns:w16cid="http://schemas.microsoft.com/office/word/2016/wordml/cid" xmlns:w16se="http://schemas.microsoft.com/office/word/2015/wordml/symex" mc:Ignorable="w14 w15 w16se w16cid">
+<w:styles xmlns:mc="http://schemas.openxmlformats.org/markup-compatibility/2006" xmlns:r="http://schemas.openxmlformats.org/officeDocument/2006/relationships" xmlns:w="http://schemas.openxmlformats.org/wordprocessingml/2006/main" xmlns:w14="http://schemas.microsoft.com/office/word/2010/wordml" xmlns:w15="http://schemas.microsoft.com/office/word/2012/wordml" mc:Ignorable="w14 w15">
   <w:docDefaults>
     <w:rPrDefault>
       <w:rPr>
@@ -36023,7 +36061,7 @@
       </w:pPr>
     </w:pPrDefault>
   </w:docDefaults>
-  <w:latentStyles w:defLockedState="0" w:defUIPriority="99" w:defSemiHidden="0" w:defUnhideWhenUsed="0" w:defQFormat="0" w:count="375">
+  <w:latentStyles w:defLockedState="0" w:defUIPriority="99" w:defSemiHidden="0" w:defUnhideWhenUsed="0" w:defQFormat="0" w:count="382">
     <w:lsdException w:name="Normal" w:uiPriority="0" w:qFormat="1"/>
     <w:lsdException w:name="heading 1" w:uiPriority="9" w:qFormat="1"/>
     <w:lsdException w:name="heading 2" w:semiHidden="1" w:uiPriority="9" w:unhideWhenUsed="1" w:qFormat="1"/>
@@ -36397,8 +36435,6 @@
     <w:lsdException w:name="List Table 7 Colorful Accent 6" w:uiPriority="52"/>
     <w:lsdException w:name="Mention" w:semiHidden="1" w:unhideWhenUsed="1"/>
     <w:lsdException w:name="Smart Hyperlink" w:semiHidden="1" w:unhideWhenUsed="1"/>
-    <w:lsdException w:name="Hashtag" w:semiHidden="1" w:unhideWhenUsed="1"/>
-    <w:lsdException w:name="Unresolved Mention" w:semiHidden="1" w:unhideWhenUsed="1"/>
   </w:latentStyles>
   <w:style w:type="paragraph" w:default="1" w:styleId="Normal">
     <w:name w:val="Normal"/>
@@ -36767,7 +36803,7 @@
 </file>
 
 <file path=customXml/itemProps1.xml><?xml version="1.0" encoding="utf-8"?>
-<ds:datastoreItem xmlns:ds="http://schemas.openxmlformats.org/officeDocument/2006/customXml" ds:itemID="{F0A1BC82-0DEF-4384-9069-9535FB26A92C}">
+<ds:datastoreItem xmlns:ds="http://schemas.openxmlformats.org/officeDocument/2006/customXml" ds:itemID="{6973F434-7BA0-F442-919C-9DA373B47BC7}">
   <ds:schemaRefs>
     <ds:schemaRef ds:uri="http://schemas.openxmlformats.org/officeDocument/2006/bibliography"/>
   </ds:schemaRefs>

</xml_diff>